<commit_message>
feature/SunWoo_ObjectClassRefactoring - 오브젝트 클래스 추상화 작업 (최상위 AllObject 스크립트 생성) - InputController 추가 및 CharacterBase 함수 다각화
</commit_message>
<xml_diff>
--- a/Introduction/기획서.docx
+++ b/Introduction/기획서.docx
@@ -171,6 +171,15 @@
         <w:outlineLvl w:val="0"/>
         <w:rPr>
           <w:rFonts w:ascii="Segoe UI" w:eastAsia="굴림" w:hAnsi="Segoe UI" w:cs="Segoe UI"/>
+          <w:color w:val="303030"/>
+          <w:kern w:val="0"/>
+          <w:sz w:val="21"/>
+          <w:szCs w:val="21"/>
+        </w:rPr>
+      </w:pPr>
+      <w:r>
+        <w:rPr>
+          <w:rFonts w:ascii="Segoe UI" w:eastAsia="굴림" w:hAnsi="Segoe UI" w:cs="Segoe UI" w:hint="eastAsia"/>
           <w:b/>
           <w:bCs/>
           <w:color w:val="303030"/>
@@ -178,7 +187,8 @@
           <w:sz w:val="37"/>
           <w:szCs w:val="37"/>
         </w:rPr>
-      </w:pPr>
+        <w:t>게임이름</w:t>
+      </w:r>
       <w:r>
         <w:rPr>
           <w:rFonts w:ascii="Segoe UI" w:eastAsia="굴림" w:hAnsi="Segoe UI" w:cs="Segoe UI"/>
@@ -189,11 +199,11 @@
           <w:sz w:val="37"/>
           <w:szCs w:val="37"/>
         </w:rPr>
-        <w:t>팀명</w:t>
-      </w:r>
-      <w:r>
-        <w:rPr>
-          <w:rFonts w:ascii="Segoe UI" w:eastAsia="굴림" w:hAnsi="Segoe UI" w:cs="Segoe UI"/>
+        <w:t xml:space="preserve"> : </w:t>
+      </w:r>
+      <w:r>
+        <w:rPr>
+          <w:rFonts w:ascii="Segoe UI" w:eastAsia="굴림" w:hAnsi="Segoe UI" w:cs="Segoe UI" w:hint="eastAsia"/>
           <w:b/>
           <w:bCs/>
           <w:color w:val="303030"/>
@@ -201,11 +211,11 @@
           <w:sz w:val="37"/>
           <w:szCs w:val="37"/>
         </w:rPr>
-        <w:t xml:space="preserve"> : </w:t>
-      </w:r>
-      <w:r>
-        <w:rPr>
-          <w:rFonts w:ascii="Segoe UI" w:eastAsia="굴림" w:hAnsi="Segoe UI" w:cs="Segoe UI" w:hint="eastAsia"/>
+        <w:t>T</w:t>
+      </w:r>
+      <w:r>
+        <w:rPr>
+          <w:rFonts w:ascii="Segoe UI" w:eastAsia="굴림" w:hAnsi="Segoe UI" w:cs="Segoe UI"/>
           <w:b/>
           <w:bCs/>
           <w:color w:val="303030"/>
@@ -213,19 +223,7 @@
           <w:sz w:val="37"/>
           <w:szCs w:val="37"/>
         </w:rPr>
-        <w:t>W</w:t>
-      </w:r>
-      <w:r>
-        <w:rPr>
-          <w:rFonts w:ascii="Segoe UI" w:eastAsia="굴림" w:hAnsi="Segoe UI" w:cs="Segoe UI"/>
-          <w:b/>
-          <w:bCs/>
-          <w:color w:val="303030"/>
-          <w:kern w:val="36"/>
-          <w:sz w:val="37"/>
-          <w:szCs w:val="37"/>
-        </w:rPr>
-        <w:t>ildCork</w:t>
+        <w:t>rick or Trigger</w:t>
       </w:r>
     </w:p>
     <w:p>
@@ -241,6 +239,74 @@
         <w:spacing w:after="240" w:line="240" w:lineRule="auto"/>
         <w:jc w:val="left"/>
         <w:outlineLvl w:val="0"/>
+        <w:rPr>
+          <w:rFonts w:ascii="Segoe UI" w:eastAsia="굴림" w:hAnsi="Segoe UI" w:cs="Segoe UI"/>
+          <w:b/>
+          <w:bCs/>
+          <w:color w:val="303030"/>
+          <w:kern w:val="36"/>
+          <w:sz w:val="37"/>
+          <w:szCs w:val="37"/>
+        </w:rPr>
+      </w:pPr>
+      <w:r>
+        <w:rPr>
+          <w:rFonts w:ascii="Segoe UI" w:eastAsia="굴림" w:hAnsi="Segoe UI" w:cs="Segoe UI"/>
+          <w:b/>
+          <w:bCs/>
+          <w:color w:val="303030"/>
+          <w:kern w:val="36"/>
+          <w:sz w:val="37"/>
+          <w:szCs w:val="37"/>
+        </w:rPr>
+        <w:t>팀명</w:t>
+      </w:r>
+      <w:r>
+        <w:rPr>
+          <w:rFonts w:ascii="Segoe UI" w:eastAsia="굴림" w:hAnsi="Segoe UI" w:cs="Segoe UI"/>
+          <w:b/>
+          <w:bCs/>
+          <w:color w:val="303030"/>
+          <w:kern w:val="36"/>
+          <w:sz w:val="37"/>
+          <w:szCs w:val="37"/>
+        </w:rPr>
+        <w:t xml:space="preserve"> : </w:t>
+      </w:r>
+      <w:r>
+        <w:rPr>
+          <w:rFonts w:ascii="Segoe UI" w:eastAsia="굴림" w:hAnsi="Segoe UI" w:cs="Segoe UI" w:hint="eastAsia"/>
+          <w:b/>
+          <w:bCs/>
+          <w:color w:val="303030"/>
+          <w:kern w:val="36"/>
+          <w:sz w:val="37"/>
+          <w:szCs w:val="37"/>
+        </w:rPr>
+        <w:t>W</w:t>
+      </w:r>
+      <w:r>
+        <w:rPr>
+          <w:rFonts w:ascii="Segoe UI" w:eastAsia="굴림" w:hAnsi="Segoe UI" w:cs="Segoe UI"/>
+          <w:b/>
+          <w:bCs/>
+          <w:color w:val="303030"/>
+          <w:kern w:val="36"/>
+          <w:sz w:val="37"/>
+          <w:szCs w:val="37"/>
+        </w:rPr>
+        <w:t>ildCork</w:t>
+      </w:r>
+    </w:p>
+    <w:p>
+      <w:pPr>
+        <w:widowControl/>
+        <w:shd w:val="clear" w:color="auto" w:fill="FFFFFF"/>
+        <w:wordWrap/>
+        <w:autoSpaceDE/>
+        <w:autoSpaceDN/>
+        <w:spacing w:after="240" w:line="240" w:lineRule="auto"/>
+        <w:jc w:val="left"/>
         <w:rPr>
           <w:rFonts w:ascii="Segoe UI" w:eastAsia="굴림" w:hAnsi="Segoe UI" w:cs="Segoe UI"/>
           <w:b/>
@@ -1747,6 +1813,26 @@
         </w:rPr>
         <w:t>투시경</w:t>
       </w:r>
+      <w:r>
+        <w:rPr>
+          <w:rFonts w:ascii="Segoe UI" w:eastAsia="굴림" w:hAnsi="Segoe UI" w:cs="Segoe UI" w:hint="eastAsia"/>
+          <w:color w:val="303030"/>
+          <w:kern w:val="0"/>
+          <w:sz w:val="21"/>
+          <w:szCs w:val="21"/>
+        </w:rPr>
+        <w:t xml:space="preserve"> </w:t>
+      </w:r>
+      <w:r>
+        <w:rPr>
+          <w:rFonts w:ascii="Segoe UI" w:eastAsia="굴림" w:hAnsi="Segoe UI" w:cs="Segoe UI" w:hint="eastAsia"/>
+          <w:color w:val="303030"/>
+          <w:kern w:val="0"/>
+          <w:sz w:val="21"/>
+          <w:szCs w:val="21"/>
+        </w:rPr>
+        <w:t>모드</w:t>
+      </w:r>
     </w:p>
     <w:p>
       <w:pPr>
@@ -1870,6 +1956,36 @@
         </w:rPr>
         <w:t>지급</w:t>
       </w:r>
+      <w:r>
+        <w:rPr>
+          <w:rFonts w:ascii="Segoe UI" w:eastAsia="굴림" w:hAnsi="Segoe UI" w:cs="Segoe UI" w:hint="eastAsia"/>
+          <w:color w:val="303030"/>
+          <w:kern w:val="0"/>
+          <w:sz w:val="21"/>
+          <w:szCs w:val="21"/>
+        </w:rPr>
+        <w:t xml:space="preserve"> </w:t>
+      </w:r>
+      <w:r>
+        <w:rPr>
+          <w:rFonts w:ascii="Segoe UI" w:eastAsia="굴림" w:hAnsi="Segoe UI" w:cs="Segoe UI" w:hint="eastAsia"/>
+          <w:color w:val="303030"/>
+          <w:kern w:val="0"/>
+          <w:sz w:val="21"/>
+          <w:szCs w:val="21"/>
+        </w:rPr>
+        <w:t>모드</w:t>
+      </w:r>
+      <w:r>
+        <w:rPr>
+          <w:rFonts w:ascii="Segoe UI" w:eastAsia="굴림" w:hAnsi="Segoe UI" w:cs="Segoe UI" w:hint="eastAsia"/>
+          <w:color w:val="303030"/>
+          <w:kern w:val="0"/>
+          <w:sz w:val="21"/>
+          <w:szCs w:val="21"/>
+        </w:rPr>
+        <w:t xml:space="preserve"> </w:t>
+      </w:r>
     </w:p>
     <w:p>
       <w:pPr>
@@ -2574,6 +2690,7 @@
           <w:sz w:val="21"/>
           <w:szCs w:val="21"/>
         </w:rPr>
+        <w:lastRenderedPageBreak/>
         <w:t>1</w:t>
       </w:r>
       <w:r>
@@ -2747,7 +2864,6 @@
           <w:sz w:val="21"/>
           <w:szCs w:val="21"/>
         </w:rPr>
-        <w:lastRenderedPageBreak/>
         <w:t xml:space="preserve">2) </w:t>
       </w:r>
       <w:r>
@@ -2954,56 +3070,6 @@
         </w:rPr>
         <w:t xml:space="preserve"> </w:t>
       </w:r>
-      <w:r>
-        <w:rPr>
-          <w:rFonts w:ascii="Segoe UI" w:eastAsia="굴림" w:hAnsi="Segoe UI" w:cs="Segoe UI"/>
-          <w:color w:val="303030"/>
-          <w:kern w:val="0"/>
-          <w:sz w:val="21"/>
-          <w:szCs w:val="21"/>
-        </w:rPr>
-        <w:t>골자</w:t>
-      </w:r>
-      <w:r>
-        <w:rPr>
-          <w:rFonts w:ascii="Segoe UI" w:eastAsia="굴림" w:hAnsi="Segoe UI" w:cs="Segoe UI"/>
-          <w:color w:val="303030"/>
-          <w:kern w:val="0"/>
-          <w:sz w:val="21"/>
-          <w:szCs w:val="21"/>
-        </w:rPr>
-        <w:t xml:space="preserve"> + AI</w:t>
-      </w:r>
-      <w:r>
-        <w:rPr>
-          <w:rFonts w:ascii="Segoe UI" w:eastAsia="굴림" w:hAnsi="Segoe UI" w:cs="Segoe UI"/>
-          <w:color w:val="303030"/>
-          <w:kern w:val="0"/>
-          <w:sz w:val="21"/>
-          <w:szCs w:val="21"/>
-        </w:rPr>
-        <w:t>봇</w:t>
-      </w:r>
-      <w:r>
-        <w:rPr>
-          <w:rFonts w:ascii="Segoe UI" w:eastAsia="굴림" w:hAnsi="Segoe UI" w:cs="Segoe UI"/>
-          <w:color w:val="303030"/>
-          <w:kern w:val="0"/>
-          <w:sz w:val="21"/>
-          <w:szCs w:val="21"/>
-        </w:rPr>
-        <w:t xml:space="preserve"> </w:t>
-      </w:r>
-      <w:r>
-        <w:rPr>
-          <w:rFonts w:ascii="Segoe UI" w:eastAsia="굴림" w:hAnsi="Segoe UI" w:cs="Segoe UI"/>
-          <w:color w:val="303030"/>
-          <w:kern w:val="0"/>
-          <w:sz w:val="21"/>
-          <w:szCs w:val="21"/>
-        </w:rPr>
-        <w:t>추가</w:t>
-      </w:r>
     </w:p>
     <w:p>
       <w:pPr>
@@ -3095,36 +3161,6 @@
         </w:rPr>
         <w:t xml:space="preserve"> </w:t>
       </w:r>
-      <w:r>
-        <w:rPr>
-          <w:rFonts w:ascii="Segoe UI" w:eastAsia="굴림" w:hAnsi="Segoe UI" w:cs="Segoe UI"/>
-          <w:color w:val="303030"/>
-          <w:kern w:val="0"/>
-          <w:sz w:val="21"/>
-          <w:szCs w:val="21"/>
-        </w:rPr>
-        <w:t>골자</w:t>
-      </w:r>
-      <w:r>
-        <w:rPr>
-          <w:rFonts w:ascii="Segoe UI" w:eastAsia="굴림" w:hAnsi="Segoe UI" w:cs="Segoe UI"/>
-          <w:color w:val="303030"/>
-          <w:kern w:val="0"/>
-          <w:sz w:val="21"/>
-          <w:szCs w:val="21"/>
-        </w:rPr>
-        <w:t xml:space="preserve"> </w:t>
-      </w:r>
-      <w:r>
-        <w:rPr>
-          <w:rFonts w:ascii="Segoe UI" w:eastAsia="굴림" w:hAnsi="Segoe UI" w:cs="Segoe UI"/>
-          <w:color w:val="303030"/>
-          <w:kern w:val="0"/>
-          <w:sz w:val="21"/>
-          <w:szCs w:val="21"/>
-        </w:rPr>
-        <w:t>유지</w:t>
-      </w:r>
     </w:p>
     <w:p>
       <w:pPr>
@@ -3204,107 +3240,7 @@
           <w:sz w:val="21"/>
           <w:szCs w:val="21"/>
         </w:rPr>
-        <w:t>캐릭터의</w:t>
-      </w:r>
-      <w:r>
-        <w:rPr>
-          <w:rFonts w:ascii="Segoe UI" w:eastAsia="굴림" w:hAnsi="Segoe UI" w:cs="Segoe UI"/>
-          <w:color w:val="303030"/>
-          <w:kern w:val="0"/>
-          <w:sz w:val="21"/>
-          <w:szCs w:val="21"/>
-        </w:rPr>
-        <w:t xml:space="preserve"> </w:t>
-      </w:r>
-      <w:r>
-        <w:rPr>
-          <w:rFonts w:ascii="Segoe UI" w:eastAsia="굴림" w:hAnsi="Segoe UI" w:cs="Segoe UI"/>
-          <w:color w:val="303030"/>
-          <w:kern w:val="0"/>
-          <w:sz w:val="21"/>
-          <w:szCs w:val="21"/>
-        </w:rPr>
-        <w:t>수</w:t>
-      </w:r>
-      <w:r>
-        <w:rPr>
-          <w:rFonts w:ascii="Segoe UI" w:eastAsia="굴림" w:hAnsi="Segoe UI" w:cs="Segoe UI"/>
-          <w:color w:val="303030"/>
-          <w:kern w:val="0"/>
-          <w:sz w:val="21"/>
-          <w:szCs w:val="21"/>
-        </w:rPr>
-        <w:t xml:space="preserve"> </w:t>
-      </w:r>
-      <w:r>
-        <w:rPr>
-          <w:rFonts w:ascii="Segoe UI" w:eastAsia="굴림" w:hAnsi="Segoe UI" w:cs="Segoe UI"/>
-          <w:color w:val="303030"/>
-          <w:kern w:val="0"/>
-          <w:sz w:val="21"/>
-          <w:szCs w:val="21"/>
-        </w:rPr>
-        <w:t>및</w:t>
-      </w:r>
-      <w:r>
-        <w:rPr>
-          <w:rFonts w:ascii="Segoe UI" w:eastAsia="굴림" w:hAnsi="Segoe UI" w:cs="Segoe UI"/>
-          <w:color w:val="303030"/>
-          <w:kern w:val="0"/>
-          <w:sz w:val="21"/>
-          <w:szCs w:val="21"/>
-        </w:rPr>
-        <w:t xml:space="preserve"> </w:t>
-      </w:r>
-      <w:r>
-        <w:rPr>
-          <w:rFonts w:ascii="Segoe UI" w:eastAsia="굴림" w:hAnsi="Segoe UI" w:cs="Segoe UI"/>
-          <w:color w:val="303030"/>
-          <w:kern w:val="0"/>
-          <w:sz w:val="21"/>
-          <w:szCs w:val="21"/>
-        </w:rPr>
-        <w:t>아이템의</w:t>
-      </w:r>
-      <w:r>
-        <w:rPr>
-          <w:rFonts w:ascii="Segoe UI" w:eastAsia="굴림" w:hAnsi="Segoe UI" w:cs="Segoe UI"/>
-          <w:color w:val="303030"/>
-          <w:kern w:val="0"/>
-          <w:sz w:val="21"/>
-          <w:szCs w:val="21"/>
-        </w:rPr>
-        <w:t xml:space="preserve"> </w:t>
-      </w:r>
-      <w:r>
-        <w:rPr>
-          <w:rFonts w:ascii="Segoe UI" w:eastAsia="굴림" w:hAnsi="Segoe UI" w:cs="Segoe UI"/>
-          <w:color w:val="303030"/>
-          <w:kern w:val="0"/>
-          <w:sz w:val="21"/>
-          <w:szCs w:val="21"/>
-        </w:rPr>
-        <w:t>종류를</w:t>
-      </w:r>
-      <w:r>
-        <w:rPr>
-          <w:rFonts w:ascii="Segoe UI" w:eastAsia="굴림" w:hAnsi="Segoe UI" w:cs="Segoe UI"/>
-          <w:color w:val="303030"/>
-          <w:kern w:val="0"/>
-          <w:sz w:val="21"/>
-          <w:szCs w:val="21"/>
-        </w:rPr>
-        <w:t xml:space="preserve"> </w:t>
-      </w:r>
-      <w:r>
-        <w:rPr>
-          <w:rFonts w:ascii="Segoe UI" w:eastAsia="굴림" w:hAnsi="Segoe UI" w:cs="Segoe UI"/>
-          <w:color w:val="303030"/>
-          <w:kern w:val="0"/>
-          <w:sz w:val="21"/>
-          <w:szCs w:val="21"/>
-        </w:rPr>
-        <w:t>줄임</w:t>
+        <w:t>캐</w:t>
       </w:r>
     </w:p>
     <w:p>
@@ -3385,67 +3321,7 @@
           <w:sz w:val="21"/>
           <w:szCs w:val="21"/>
         </w:rPr>
-        <w:t>아이템</w:t>
-      </w:r>
-      <w:r>
-        <w:rPr>
-          <w:rFonts w:ascii="Segoe UI" w:eastAsia="굴림" w:hAnsi="Segoe UI" w:cs="Segoe UI"/>
-          <w:color w:val="303030"/>
-          <w:kern w:val="0"/>
-          <w:sz w:val="21"/>
-          <w:szCs w:val="21"/>
-        </w:rPr>
-        <w:t xml:space="preserve"> </w:t>
-      </w:r>
-      <w:r>
-        <w:rPr>
-          <w:rFonts w:ascii="Segoe UI" w:eastAsia="굴림" w:hAnsi="Segoe UI" w:cs="Segoe UI"/>
-          <w:color w:val="303030"/>
-          <w:kern w:val="0"/>
-          <w:sz w:val="21"/>
-          <w:szCs w:val="21"/>
-        </w:rPr>
-        <w:t>구현</w:t>
-      </w:r>
-      <w:r>
-        <w:rPr>
-          <w:rFonts w:ascii="Segoe UI" w:eastAsia="굴림" w:hAnsi="Segoe UI" w:cs="Segoe UI"/>
-          <w:color w:val="303030"/>
-          <w:kern w:val="0"/>
-          <w:sz w:val="21"/>
-          <w:szCs w:val="21"/>
-        </w:rPr>
-        <w:t xml:space="preserve"> </w:t>
-      </w:r>
-      <w:r>
-        <w:rPr>
-          <w:rFonts w:ascii="Segoe UI" w:eastAsia="굴림" w:hAnsi="Segoe UI" w:cs="Segoe UI"/>
-          <w:color w:val="303030"/>
-          <w:kern w:val="0"/>
-          <w:sz w:val="21"/>
-          <w:szCs w:val="21"/>
-        </w:rPr>
-        <w:t>난이도</w:t>
-      </w:r>
-      <w:r>
-        <w:rPr>
-          <w:rFonts w:ascii="Segoe UI" w:eastAsia="굴림" w:hAnsi="Segoe UI" w:cs="Segoe UI"/>
-          <w:color w:val="303030"/>
-          <w:kern w:val="0"/>
-          <w:sz w:val="21"/>
-          <w:szCs w:val="21"/>
-        </w:rPr>
-        <w:t xml:space="preserve"> </w:t>
-      </w:r>
-      <w:r>
-        <w:rPr>
-          <w:rFonts w:ascii="Segoe UI" w:eastAsia="굴림" w:hAnsi="Segoe UI" w:cs="Segoe UI"/>
-          <w:color w:val="303030"/>
-          <w:kern w:val="0"/>
-          <w:sz w:val="21"/>
-          <w:szCs w:val="21"/>
-        </w:rPr>
-        <w:t>조절</w:t>
+        <w:t>아이</w:t>
       </w:r>
     </w:p>
     <w:p/>

</xml_diff>